<commit_message>
Added an issue related bad smell in the report
</commit_message>
<xml_diff>
--- a/project2-bad_smells_final_report_group-e.docx
+++ b/project2-bad_smells_final_report_group-e.docx
@@ -1779,14 +1779,27 @@
       <w:r>
         <w:t xml:space="preserve">Table </w:t>
       </w:r>
-      <w:fldSimple w:instr=" SEQ Table \* ARABIC ">
-        <w:r>
-          <w:rPr>
-            <w:noProof/>
-          </w:rPr>
-          <w:t>1</w:t>
-        </w:r>
-      </w:fldSimple>
+      <w:r>
+        <w:fldChar w:fldCharType="begin"/>
+      </w:r>
+      <w:r>
+        <w:instrText xml:space="preserve"> SEQ Table \* ARABIC </w:instrText>
+      </w:r>
+      <w:r>
+        <w:fldChar w:fldCharType="separate"/>
+      </w:r>
+      <w:r>
+        <w:rPr>
+          <w:noProof/>
+        </w:rPr>
+        <w:t>1</w:t>
+      </w:r>
+      <w:r>
+        <w:rPr>
+          <w:noProof/>
+        </w:rPr>
+        <w:fldChar w:fldCharType="end"/>
+      </w:r>
       <w:r>
         <w:rPr>
           <w:noProof/>
@@ -1821,8 +1834,6 @@
       <w:r>
         <w:t>Commit Record</w:t>
       </w:r>
-      <w:bookmarkStart w:id="0" w:name="_GoBack"/>
-      <w:bookmarkEnd w:id="0"/>
     </w:p>
     <w:tbl>
       <w:tblPr>
@@ -2247,14 +2258,27 @@
       <w:r>
         <w:t xml:space="preserve">Table </w:t>
       </w:r>
-      <w:fldSimple w:instr=" SEQ Table \* ARABIC ">
-        <w:r>
-          <w:rPr>
-            <w:noProof/>
-          </w:rPr>
-          <w:t>2</w:t>
-        </w:r>
-      </w:fldSimple>
+      <w:r>
+        <w:fldChar w:fldCharType="begin"/>
+      </w:r>
+      <w:r>
+        <w:instrText xml:space="preserve"> SEQ Table \* ARABIC </w:instrText>
+      </w:r>
+      <w:r>
+        <w:fldChar w:fldCharType="separate"/>
+      </w:r>
+      <w:r>
+        <w:rPr>
+          <w:noProof/>
+        </w:rPr>
+        <w:t>2</w:t>
+      </w:r>
+      <w:r>
+        <w:rPr>
+          <w:noProof/>
+        </w:rPr>
+        <w:fldChar w:fldCharType="end"/>
+      </w:r>
       <w:r>
         <w:t>: Commit Record</w:t>
       </w:r>
@@ -3114,14 +3138,27 @@
       <w:r>
         <w:t xml:space="preserve">Table </w:t>
       </w:r>
-      <w:fldSimple w:instr=" SEQ Table \* ARABIC ">
-        <w:r>
-          <w:rPr>
-            <w:noProof/>
-          </w:rPr>
-          <w:t>3</w:t>
-        </w:r>
-      </w:fldSimple>
+      <w:r>
+        <w:fldChar w:fldCharType="begin"/>
+      </w:r>
+      <w:r>
+        <w:instrText xml:space="preserve"> SEQ Table \* ARABIC </w:instrText>
+      </w:r>
+      <w:r>
+        <w:fldChar w:fldCharType="separate"/>
+      </w:r>
+      <w:r>
+        <w:rPr>
+          <w:noProof/>
+        </w:rPr>
+        <w:t>3</w:t>
+      </w:r>
+      <w:r>
+        <w:rPr>
+          <w:noProof/>
+        </w:rPr>
+        <w:fldChar w:fldCharType="end"/>
+      </w:r>
       <w:r>
         <w:t>: Issue Record</w:t>
       </w:r>
@@ -3580,14 +3617,27 @@
       <w:r>
         <w:t xml:space="preserve">Table </w:t>
       </w:r>
-      <w:fldSimple w:instr=" SEQ Table \* ARABIC ">
-        <w:r>
-          <w:rPr>
-            <w:noProof/>
-          </w:rPr>
-          <w:t>4</w:t>
-        </w:r>
-      </w:fldSimple>
+      <w:r>
+        <w:fldChar w:fldCharType="begin"/>
+      </w:r>
+      <w:r>
+        <w:instrText xml:space="preserve"> SEQ Table \* ARABIC </w:instrText>
+      </w:r>
+      <w:r>
+        <w:fldChar w:fldCharType="separate"/>
+      </w:r>
+      <w:r>
+        <w:rPr>
+          <w:noProof/>
+        </w:rPr>
+        <w:t>4</w:t>
+      </w:r>
+      <w:r>
+        <w:rPr>
+          <w:noProof/>
+        </w:rPr>
+        <w:fldChar w:fldCharType="end"/>
+      </w:r>
       <w:r>
         <w:t>: Milestone Record</w:t>
       </w:r>
@@ -3967,14 +4017,27 @@
       <w:r>
         <w:t xml:space="preserve">Table </w:t>
       </w:r>
-      <w:fldSimple w:instr=" SEQ Table \* ARABIC ">
-        <w:r>
-          <w:rPr>
-            <w:noProof/>
-          </w:rPr>
-          <w:t>5</w:t>
-        </w:r>
-      </w:fldSimple>
+      <w:r>
+        <w:fldChar w:fldCharType="begin"/>
+      </w:r>
+      <w:r>
+        <w:instrText xml:space="preserve"> SEQ Table \* ARABIC </w:instrText>
+      </w:r>
+      <w:r>
+        <w:fldChar w:fldCharType="separate"/>
+      </w:r>
+      <w:r>
+        <w:rPr>
+          <w:noProof/>
+        </w:rPr>
+        <w:t>5</w:t>
+      </w:r>
+      <w:r>
+        <w:rPr>
+          <w:noProof/>
+        </w:rPr>
+        <w:fldChar w:fldCharType="end"/>
+      </w:r>
       <w:r>
         <w:t>: Label Record</w:t>
       </w:r>
@@ -4221,14 +4284,27 @@
       <w:r>
         <w:t xml:space="preserve">Figure </w:t>
       </w:r>
-      <w:fldSimple w:instr=" SEQ Figure \* ARABIC ">
-        <w:r>
-          <w:rPr>
-            <w:noProof/>
-          </w:rPr>
-          <w:t>1</w:t>
-        </w:r>
-      </w:fldSimple>
+      <w:r>
+        <w:fldChar w:fldCharType="begin"/>
+      </w:r>
+      <w:r>
+        <w:instrText xml:space="preserve"> SEQ Figure \* ARABIC </w:instrText>
+      </w:r>
+      <w:r>
+        <w:fldChar w:fldCharType="separate"/>
+      </w:r>
+      <w:r>
+        <w:rPr>
+          <w:noProof/>
+        </w:rPr>
+        <w:t>1</w:t>
+      </w:r>
+      <w:r>
+        <w:rPr>
+          <w:noProof/>
+        </w:rPr>
+        <w:fldChar w:fldCharType="end"/>
+      </w:r>
       <w:r>
         <w:t xml:space="preserve">. Project 1 weekly commit </w:t>
       </w:r>
@@ -4309,14 +4385,27 @@
       <w:r>
         <w:t xml:space="preserve">Figure </w:t>
       </w:r>
-      <w:fldSimple w:instr=" SEQ Figure \* ARABIC ">
-        <w:r>
-          <w:rPr>
-            <w:noProof/>
-          </w:rPr>
-          <w:t>2</w:t>
-        </w:r>
-      </w:fldSimple>
+      <w:r>
+        <w:fldChar w:fldCharType="begin"/>
+      </w:r>
+      <w:r>
+        <w:instrText xml:space="preserve"> SEQ Figure \* ARABIC </w:instrText>
+      </w:r>
+      <w:r>
+        <w:fldChar w:fldCharType="separate"/>
+      </w:r>
+      <w:r>
+        <w:rPr>
+          <w:noProof/>
+        </w:rPr>
+        <w:t>2</w:t>
+      </w:r>
+      <w:r>
+        <w:rPr>
+          <w:noProof/>
+        </w:rPr>
+        <w:fldChar w:fldCharType="end"/>
+      </w:r>
       <w:r>
         <w:t>. Project</w:t>
       </w:r>
@@ -4402,14 +4491,27 @@
       <w:r>
         <w:t xml:space="preserve">Figure </w:t>
       </w:r>
-      <w:fldSimple w:instr=" SEQ Figure \* ARABIC ">
-        <w:r>
-          <w:rPr>
-            <w:noProof/>
-          </w:rPr>
-          <w:t>3</w:t>
-        </w:r>
-      </w:fldSimple>
+      <w:r>
+        <w:fldChar w:fldCharType="begin"/>
+      </w:r>
+      <w:r>
+        <w:instrText xml:space="preserve"> SEQ Figure \* ARABIC </w:instrText>
+      </w:r>
+      <w:r>
+        <w:fldChar w:fldCharType="separate"/>
+      </w:r>
+      <w:r>
+        <w:rPr>
+          <w:noProof/>
+        </w:rPr>
+        <w:t>3</w:t>
+      </w:r>
+      <w:r>
+        <w:rPr>
+          <w:noProof/>
+        </w:rPr>
+        <w:fldChar w:fldCharType="end"/>
+      </w:r>
       <w:r>
         <w:t xml:space="preserve">. Project 3 weekly commit </w:t>
       </w:r>
@@ -4560,14 +4662,30 @@
       <w:r>
         <w:t xml:space="preserve">Figure </w:t>
       </w:r>
-      <w:fldSimple w:instr=" SEQ Figure \* ARABIC ">
-        <w:r>
-          <w:rPr>
-            <w:noProof/>
-          </w:rPr>
-          <w:t>4</w:t>
-        </w:r>
-      </w:fldSimple>
+      <w:r>
+        <w:fldChar w:fldCharType="begin"/>
+      </w:r>
+      <w:r>
+        <w:instrText xml:space="preserve"> S</w:instrText>
+      </w:r>
+      <w:r>
+        <w:instrText xml:space="preserve">EQ Figure \* ARABIC </w:instrText>
+      </w:r>
+      <w:r>
+        <w:fldChar w:fldCharType="separate"/>
+      </w:r>
+      <w:r>
+        <w:rPr>
+          <w:noProof/>
+        </w:rPr>
+        <w:t>4</w:t>
+      </w:r>
+      <w:r>
+        <w:rPr>
+          <w:noProof/>
+        </w:rPr>
+        <w:fldChar w:fldCharType="end"/>
+      </w:r>
       <w:r>
         <w:t xml:space="preserve">.  Project1 personal commit </w:t>
       </w:r>
@@ -4659,14 +4777,27 @@
       <w:r>
         <w:t xml:space="preserve">Figure </w:t>
       </w:r>
-      <w:fldSimple w:instr=" SEQ Figure \* ARABIC ">
-        <w:r>
-          <w:rPr>
-            <w:noProof/>
-          </w:rPr>
-          <w:t>5</w:t>
-        </w:r>
-      </w:fldSimple>
+      <w:r>
+        <w:fldChar w:fldCharType="begin"/>
+      </w:r>
+      <w:r>
+        <w:instrText xml:space="preserve"> SEQ Figure \* ARABIC </w:instrText>
+      </w:r>
+      <w:r>
+        <w:fldChar w:fldCharType="separate"/>
+      </w:r>
+      <w:r>
+        <w:rPr>
+          <w:noProof/>
+        </w:rPr>
+        <w:t>5</w:t>
+      </w:r>
+      <w:r>
+        <w:rPr>
+          <w:noProof/>
+        </w:rPr>
+        <w:fldChar w:fldCharType="end"/>
+      </w:r>
       <w:r>
         <w:t xml:space="preserve">. Project 2 personal commit </w:t>
       </w:r>
@@ -4748,14 +4879,27 @@
       <w:r>
         <w:t xml:space="preserve">Figure </w:t>
       </w:r>
-      <w:fldSimple w:instr=" SEQ Figure \* ARABIC ">
-        <w:r>
-          <w:rPr>
-            <w:noProof/>
-          </w:rPr>
-          <w:t>6</w:t>
-        </w:r>
-      </w:fldSimple>
+      <w:r>
+        <w:fldChar w:fldCharType="begin"/>
+      </w:r>
+      <w:r>
+        <w:instrText xml:space="preserve"> SEQ Figure \* ARABIC </w:instrText>
+      </w:r>
+      <w:r>
+        <w:fldChar w:fldCharType="separate"/>
+      </w:r>
+      <w:r>
+        <w:rPr>
+          <w:noProof/>
+        </w:rPr>
+        <w:t>6</w:t>
+      </w:r>
+      <w:r>
+        <w:rPr>
+          <w:noProof/>
+        </w:rPr>
+        <w:fldChar w:fldCharType="end"/>
+      </w:r>
       <w:r>
         <w:t xml:space="preserve">. Project 3 personal commit </w:t>
       </w:r>
@@ -4863,14 +5007,27 @@
       <w:r>
         <w:t xml:space="preserve">Figure </w:t>
       </w:r>
-      <w:fldSimple w:instr=" SEQ Figure \* ARABIC ">
-        <w:r>
-          <w:rPr>
-            <w:noProof/>
-          </w:rPr>
-          <w:t>7</w:t>
-        </w:r>
-      </w:fldSimple>
+      <w:r>
+        <w:fldChar w:fldCharType="begin"/>
+      </w:r>
+      <w:r>
+        <w:instrText xml:space="preserve"> SEQ Figure \* ARABIC </w:instrText>
+      </w:r>
+      <w:r>
+        <w:fldChar w:fldCharType="separate"/>
+      </w:r>
+      <w:r>
+        <w:rPr>
+          <w:noProof/>
+        </w:rPr>
+        <w:t>7</w:t>
+      </w:r>
+      <w:r>
+        <w:rPr>
+          <w:noProof/>
+        </w:rPr>
+        <w:fldChar w:fldCharType="end"/>
+      </w:r>
       <w:r>
         <w:t xml:space="preserve">. </w:t>
       </w:r>
@@ -5008,14 +5165,30 @@
       <w:r>
         <w:t xml:space="preserve">Figure </w:t>
       </w:r>
-      <w:fldSimple w:instr=" SEQ Figure \* ARABIC ">
-        <w:r>
-          <w:rPr>
-            <w:noProof/>
-          </w:rPr>
-          <w:t>8</w:t>
-        </w:r>
-      </w:fldSimple>
+      <w:r>
+        <w:fldChar w:fldCharType="begin"/>
+      </w:r>
+      <w:r>
+        <w:instrText xml:space="preserve"> SEQ Figure \* ARA</w:instrText>
+      </w:r>
+      <w:r>
+        <w:instrText xml:space="preserve">BIC </w:instrText>
+      </w:r>
+      <w:r>
+        <w:fldChar w:fldCharType="separate"/>
+      </w:r>
+      <w:r>
+        <w:rPr>
+          <w:noProof/>
+        </w:rPr>
+        <w:t>8</w:t>
+      </w:r>
+      <w:r>
+        <w:rPr>
+          <w:noProof/>
+        </w:rPr>
+        <w:fldChar w:fldCharType="end"/>
+      </w:r>
       <w:r>
         <w:t xml:space="preserve">. Issues </w:t>
       </w:r>
@@ -5126,14 +5299,27 @@
       <w:r>
         <w:t xml:space="preserve">Figure </w:t>
       </w:r>
-      <w:fldSimple w:instr=" SEQ Figure \* ARABIC ">
-        <w:r>
-          <w:rPr>
-            <w:noProof/>
-          </w:rPr>
-          <w:t>9</w:t>
-        </w:r>
-      </w:fldSimple>
+      <w:r>
+        <w:fldChar w:fldCharType="begin"/>
+      </w:r>
+      <w:r>
+        <w:instrText xml:space="preserve"> SEQ Figure \* ARABIC </w:instrText>
+      </w:r>
+      <w:r>
+        <w:fldChar w:fldCharType="separate"/>
+      </w:r>
+      <w:r>
+        <w:rPr>
+          <w:noProof/>
+        </w:rPr>
+        <w:t>9</w:t>
+      </w:r>
+      <w:r>
+        <w:rPr>
+          <w:noProof/>
+        </w:rPr>
+        <w:fldChar w:fldCharType="end"/>
+      </w:r>
       <w:r>
         <w:t xml:space="preserve">. Issues without </w:t>
       </w:r>
@@ -5275,14 +5461,27 @@
       <w:r>
         <w:t xml:space="preserve">Figure </w:t>
       </w:r>
-      <w:fldSimple w:instr=" SEQ Figure \* ARABIC ">
-        <w:r>
-          <w:rPr>
-            <w:noProof/>
-          </w:rPr>
-          <w:t>10</w:t>
-        </w:r>
-      </w:fldSimple>
+      <w:r>
+        <w:fldChar w:fldCharType="begin"/>
+      </w:r>
+      <w:r>
+        <w:instrText xml:space="preserve"> SEQ Figure \* ARABIC </w:instrText>
+      </w:r>
+      <w:r>
+        <w:fldChar w:fldCharType="separate"/>
+      </w:r>
+      <w:r>
+        <w:rPr>
+          <w:noProof/>
+        </w:rPr>
+        <w:t>10</w:t>
+      </w:r>
+      <w:r>
+        <w:rPr>
+          <w:noProof/>
+        </w:rPr>
+        <w:fldChar w:fldCharType="end"/>
+      </w:r>
       <w:r>
         <w:t xml:space="preserve">. Issues without </w:t>
       </w:r>
@@ -5405,14 +5604,27 @@
       <w:r>
         <w:t xml:space="preserve">Figure </w:t>
       </w:r>
-      <w:fldSimple w:instr=" SEQ Figure \* ARABIC ">
-        <w:r>
-          <w:rPr>
-            <w:noProof/>
-          </w:rPr>
-          <w:t>11</w:t>
-        </w:r>
-      </w:fldSimple>
+      <w:r>
+        <w:fldChar w:fldCharType="begin"/>
+      </w:r>
+      <w:r>
+        <w:instrText xml:space="preserve"> SEQ Figure \* ARABIC </w:instrText>
+      </w:r>
+      <w:r>
+        <w:fldChar w:fldCharType="separate"/>
+      </w:r>
+      <w:r>
+        <w:rPr>
+          <w:noProof/>
+        </w:rPr>
+        <w:t>11</w:t>
+      </w:r>
+      <w:r>
+        <w:rPr>
+          <w:noProof/>
+        </w:rPr>
+        <w:fldChar w:fldCharType="end"/>
+      </w:r>
       <w:r>
         <w:t xml:space="preserve">. Issues without </w:t>
       </w:r>
@@ -5533,14 +5745,27 @@
       <w:r>
         <w:t xml:space="preserve">Figure </w:t>
       </w:r>
-      <w:fldSimple w:instr=" SEQ Figure \* ARABIC ">
-        <w:r>
-          <w:rPr>
-            <w:noProof/>
-          </w:rPr>
-          <w:t>12</w:t>
-        </w:r>
-      </w:fldSimple>
+      <w:r>
+        <w:fldChar w:fldCharType="begin"/>
+      </w:r>
+      <w:r>
+        <w:instrText xml:space="preserve"> SEQ Figure \* ARABIC </w:instrText>
+      </w:r>
+      <w:r>
+        <w:fldChar w:fldCharType="separate"/>
+      </w:r>
+      <w:r>
+        <w:rPr>
+          <w:noProof/>
+        </w:rPr>
+        <w:t>12</w:t>
+      </w:r>
+      <w:r>
+        <w:rPr>
+          <w:noProof/>
+        </w:rPr>
+        <w:fldChar w:fldCharType="end"/>
+      </w:r>
       <w:r>
         <w:t xml:space="preserve">. Project 1 issue creator </w:t>
       </w:r>
@@ -5631,14 +5856,27 @@
       <w:r>
         <w:t xml:space="preserve">Figure </w:t>
       </w:r>
-      <w:fldSimple w:instr=" SEQ Figure \* ARABIC ">
-        <w:r>
-          <w:rPr>
-            <w:noProof/>
-          </w:rPr>
-          <w:t>13</w:t>
-        </w:r>
-      </w:fldSimple>
+      <w:r>
+        <w:fldChar w:fldCharType="begin"/>
+      </w:r>
+      <w:r>
+        <w:instrText xml:space="preserve"> SEQ Figure \* ARABIC </w:instrText>
+      </w:r>
+      <w:r>
+        <w:fldChar w:fldCharType="separate"/>
+      </w:r>
+      <w:r>
+        <w:rPr>
+          <w:noProof/>
+        </w:rPr>
+        <w:t>13</w:t>
+      </w:r>
+      <w:r>
+        <w:rPr>
+          <w:noProof/>
+        </w:rPr>
+        <w:fldChar w:fldCharType="end"/>
+      </w:r>
       <w:r>
         <w:t xml:space="preserve">. Project 2 issue creator </w:t>
       </w:r>
@@ -5720,14 +5958,27 @@
       <w:r>
         <w:t xml:space="preserve">Figure </w:t>
       </w:r>
-      <w:fldSimple w:instr=" SEQ Figure \* ARABIC ">
-        <w:r>
-          <w:rPr>
-            <w:noProof/>
-          </w:rPr>
-          <w:t>14</w:t>
-        </w:r>
-      </w:fldSimple>
+      <w:r>
+        <w:fldChar w:fldCharType="begin"/>
+      </w:r>
+      <w:r>
+        <w:instrText xml:space="preserve"> SEQ Figure \* ARABIC </w:instrText>
+      </w:r>
+      <w:r>
+        <w:fldChar w:fldCharType="separate"/>
+      </w:r>
+      <w:r>
+        <w:rPr>
+          <w:noProof/>
+        </w:rPr>
+        <w:t>14</w:t>
+      </w:r>
+      <w:r>
+        <w:rPr>
+          <w:noProof/>
+        </w:rPr>
+        <w:fldChar w:fldCharType="end"/>
+      </w:r>
       <w:r>
         <w:t xml:space="preserve">. </w:t>
       </w:r>
@@ -5846,14 +6097,27 @@
       <w:r>
         <w:t xml:space="preserve">Figure </w:t>
       </w:r>
-      <w:fldSimple w:instr=" SEQ Figure \* ARABIC ">
-        <w:r>
-          <w:rPr>
-            <w:noProof/>
-          </w:rPr>
-          <w:t>15</w:t>
-        </w:r>
-      </w:fldSimple>
+      <w:r>
+        <w:fldChar w:fldCharType="begin"/>
+      </w:r>
+      <w:r>
+        <w:instrText xml:space="preserve"> SEQ Figure \* ARABIC </w:instrText>
+      </w:r>
+      <w:r>
+        <w:fldChar w:fldCharType="separate"/>
+      </w:r>
+      <w:r>
+        <w:rPr>
+          <w:noProof/>
+        </w:rPr>
+        <w:t>15</w:t>
+      </w:r>
+      <w:r>
+        <w:rPr>
+          <w:noProof/>
+        </w:rPr>
+        <w:fldChar w:fldCharType="end"/>
+      </w:r>
       <w:r>
         <w:t>. Project</w:t>
       </w:r>
@@ -5940,14 +6204,27 @@
       <w:r>
         <w:t xml:space="preserve">Figure </w:t>
       </w:r>
-      <w:fldSimple w:instr=" SEQ Figure \* ARABIC ">
-        <w:r>
-          <w:rPr>
-            <w:noProof/>
-          </w:rPr>
-          <w:t>16</w:t>
-        </w:r>
-      </w:fldSimple>
+      <w:r>
+        <w:fldChar w:fldCharType="begin"/>
+      </w:r>
+      <w:r>
+        <w:instrText xml:space="preserve"> SEQ Figure \* ARABIC </w:instrText>
+      </w:r>
+      <w:r>
+        <w:fldChar w:fldCharType="separate"/>
+      </w:r>
+      <w:r>
+        <w:rPr>
+          <w:noProof/>
+        </w:rPr>
+        <w:t>16</w:t>
+      </w:r>
+      <w:r>
+        <w:rPr>
+          <w:noProof/>
+        </w:rPr>
+        <w:fldChar w:fldCharType="end"/>
+      </w:r>
       <w:r>
         <w:t>. Project</w:t>
       </w:r>
@@ -6034,14 +6311,27 @@
       <w:r>
         <w:t xml:space="preserve">Figure </w:t>
       </w:r>
-      <w:fldSimple w:instr=" SEQ Figure \* ARABIC ">
-        <w:r>
-          <w:rPr>
-            <w:noProof/>
-          </w:rPr>
-          <w:t>17</w:t>
-        </w:r>
-      </w:fldSimple>
+      <w:r>
+        <w:fldChar w:fldCharType="begin"/>
+      </w:r>
+      <w:r>
+        <w:instrText xml:space="preserve"> SEQ Figure \* ARABIC </w:instrText>
+      </w:r>
+      <w:r>
+        <w:fldChar w:fldCharType="separate"/>
+      </w:r>
+      <w:r>
+        <w:rPr>
+          <w:noProof/>
+        </w:rPr>
+        <w:t>17</w:t>
+      </w:r>
+      <w:r>
+        <w:rPr>
+          <w:noProof/>
+        </w:rPr>
+        <w:fldChar w:fldCharType="end"/>
+      </w:r>
       <w:r>
         <w:t xml:space="preserve">. Project 3 label </w:t>
       </w:r>
@@ -6088,6 +6378,137 @@
       </w:pPr>
       <w:r>
         <w:lastRenderedPageBreak/>
+        <w:t xml:space="preserve">  </w:t>
+      </w:r>
+      <w:r>
+        <w:t>Issues Closed Without Comments</w:t>
+      </w:r>
+    </w:p>
+    <w:p>
+      <w:pPr>
+        <w:spacing w:after="240"/>
+        <w:rPr>
+          <w:szCs w:val="18"/>
+        </w:rPr>
+      </w:pPr>
+      <w:r>
+        <w:rPr>
+          <w:szCs w:val="18"/>
+        </w:rPr>
+        <w:t>Issues are often created to describe a particular blocker, a bug or anything that is hampering the progress of the project. When the developer resolves the issue, it is closed by the person responsible for the resolution.</w:t>
+      </w:r>
+      <w:r>
+        <w:rPr>
+          <w:szCs w:val="18"/>
+        </w:rPr>
+        <w:t xml:space="preserve"> Putting the comment while closing or re-opening the issue helps other users or future stake holders to understand what exactly was wrong with the code.</w:t>
+      </w:r>
+      <w:r>
+        <w:rPr>
+          <w:szCs w:val="18"/>
+        </w:rPr>
+        <w:t xml:space="preserve"> So, the issues which are closed without putting an appropriate comment can be </w:t>
+      </w:r>
+      <w:r>
+        <w:rPr>
+          <w:szCs w:val="18"/>
+        </w:rPr>
+        <w:t xml:space="preserve">misleading, hence </w:t>
+      </w:r>
+      <w:r>
+        <w:rPr>
+          <w:szCs w:val="18"/>
+        </w:rPr>
+        <w:t>considered as a bad smell.</w:t>
+      </w:r>
+      <w:r>
+        <w:rPr>
+          <w:noProof/>
+          <w:szCs w:val="18"/>
+        </w:rPr>
+        <w:drawing>
+          <wp:inline distT="0" distB="0" distL="0" distR="0">
+            <wp:extent cx="3277870" cy="2458403"/>
+            <wp:effectExtent l="0" t="0" r="0" b="0"/>
+            <wp:docPr id="27" name="Picture 27" descr="D:\badsmells-group-e\issues\issues_closed_without_comments.png"/>
+            <wp:cNvGraphicFramePr>
+              <a:graphicFrameLocks xmlns:a="http://schemas.openxmlformats.org/drawingml/2006/main" noChangeAspect="1"/>
+            </wp:cNvGraphicFramePr>
+            <a:graphic xmlns:a="http://schemas.openxmlformats.org/drawingml/2006/main">
+              <a:graphicData uri="http://schemas.openxmlformats.org/drawingml/2006/picture">
+                <pic:pic xmlns:pic="http://schemas.openxmlformats.org/drawingml/2006/picture">
+                  <pic:nvPicPr>
+                    <pic:cNvPr id="0" name="Picture 1" descr="D:\badsmells-group-e\issues\issues_closed_without_comments.png"/>
+                    <pic:cNvPicPr>
+                      <a:picLocks noChangeAspect="1" noChangeArrowheads="1"/>
+                    </pic:cNvPicPr>
+                  </pic:nvPicPr>
+                  <pic:blipFill>
+                    <a:blip r:embed="rId29" cstate="print">
+                      <a:extLst>
+                        <a:ext uri="{28A0092B-C50C-407E-A947-70E740481C1C}">
+                          <a14:useLocalDpi xmlns:a14="http://schemas.microsoft.com/office/drawing/2010/main" val="0"/>
+                        </a:ext>
+                      </a:extLst>
+                    </a:blip>
+                    <a:srcRect/>
+                    <a:stretch>
+                      <a:fillRect/>
+                    </a:stretch>
+                  </pic:blipFill>
+                  <pic:spPr bwMode="auto">
+                    <a:xfrm>
+                      <a:off x="0" y="0"/>
+                      <a:ext cx="3277870" cy="2458403"/>
+                    </a:xfrm>
+                    <a:prstGeom prst="rect">
+                      <a:avLst/>
+                    </a:prstGeom>
+                    <a:noFill/>
+                    <a:ln>
+                      <a:noFill/>
+                    </a:ln>
+                  </pic:spPr>
+                </pic:pic>
+              </a:graphicData>
+            </a:graphic>
+          </wp:inline>
+        </w:drawing>
+      </w:r>
+    </w:p>
+    <w:p>
+      <w:pPr>
+        <w:pStyle w:val="Caption"/>
+        <w:rPr>
+          <w:rFonts w:cs="Times New Roman"/>
+          <w:sz w:val="24"/>
+          <w:szCs w:val="24"/>
+        </w:rPr>
+      </w:pPr>
+      <w:r>
+        <w:t xml:space="preserve">Figure </w:t>
+      </w:r>
+      <w:r>
+        <w:t>18</w:t>
+      </w:r>
+      <w:r>
+        <w:t xml:space="preserve">. </w:t>
+      </w:r>
+      <w:r>
+        <w:t>Issues closed without comments</w:t>
+      </w:r>
+    </w:p>
+    <w:p>
+      <w:pPr>
+        <w:pStyle w:val="Heading2"/>
+        <w:numPr>
+          <w:ilvl w:val="1"/>
+          <w:numId w:val="18"/>
+        </w:numPr>
+        <w:spacing w:before="240" w:after="100"/>
+        <w:ind w:left="446" w:hanging="446"/>
+      </w:pPr>
+      <w:r>
         <w:t xml:space="preserve">  </w:t>
       </w:r>
       <w:r>
@@ -6137,7 +6558,7 @@
                     </pic:cNvPicPr>
                   </pic:nvPicPr>
                   <pic:blipFill>
-                    <a:blip r:embed="rId29">
+                    <a:blip r:embed="rId30">
                       <a:extLst>
                         <a:ext uri="{28A0092B-C50C-407E-A947-70E740481C1C}">
                           <a14:useLocalDpi xmlns:a14="http://schemas.microsoft.com/office/drawing/2010/main" val="0"/>
@@ -6181,14 +6602,9 @@
       <w:r>
         <w:t xml:space="preserve">Figure </w:t>
       </w:r>
-      <w:fldSimple w:instr=" SEQ Figure \* ARABIC ">
-        <w:r>
-          <w:rPr>
-            <w:noProof/>
-          </w:rPr>
-          <w:t>18</w:t>
-        </w:r>
-      </w:fldSimple>
+      <w:r>
+        <w:t>19</w:t>
+      </w:r>
       <w:r>
         <w:t>. Pro</w:t>
       </w:r>
@@ -6210,6 +6626,7 @@
           <w:noProof/>
           <w:color w:val="333333"/>
         </w:rPr>
+        <w:lastRenderedPageBreak/>
         <w:drawing>
           <wp:inline distT="0" distB="0" distL="0" distR="0" wp14:anchorId="71AAFD95" wp14:editId="47CF2175">
             <wp:extent cx="3228975" cy="2425751"/>
@@ -6228,7 +6645,7 @@
                     </pic:cNvPicPr>
                   </pic:nvPicPr>
                   <pic:blipFill>
-                    <a:blip r:embed="rId30" cstate="print">
+                    <a:blip r:embed="rId31" cstate="print">
                       <a:extLst>
                         <a:ext uri="{28A0092B-C50C-407E-A947-70E740481C1C}">
                           <a14:useLocalDpi xmlns:a14="http://schemas.microsoft.com/office/drawing/2010/main" val="0"/>
@@ -6272,14 +6689,9 @@
       <w:r>
         <w:t xml:space="preserve">Figure </w:t>
       </w:r>
-      <w:fldSimple w:instr=" SEQ Figure \* ARABIC ">
-        <w:r>
-          <w:rPr>
-            <w:noProof/>
-          </w:rPr>
-          <w:t>19</w:t>
-        </w:r>
-      </w:fldSimple>
+      <w:r>
+        <w:t>20</w:t>
+      </w:r>
       <w:r>
         <w:t xml:space="preserve">. Project 2 weekly issue </w:t>
       </w:r>
@@ -6298,7 +6710,6 @@
           <w:noProof/>
           <w:color w:val="333333"/>
         </w:rPr>
-        <w:lastRenderedPageBreak/>
         <w:drawing>
           <wp:inline distT="0" distB="0" distL="0" distR="0" wp14:anchorId="5006F728" wp14:editId="36449D69">
             <wp:extent cx="3282315" cy="2451396"/>
@@ -6317,7 +6728,7 @@
                     </pic:cNvPicPr>
                   </pic:nvPicPr>
                   <pic:blipFill>
-                    <a:blip r:embed="rId31" cstate="print">
+                    <a:blip r:embed="rId32" cstate="print">
                       <a:extLst>
                         <a:ext uri="{28A0092B-C50C-407E-A947-70E740481C1C}">
                           <a14:useLocalDpi xmlns:a14="http://schemas.microsoft.com/office/drawing/2010/main" val="0"/>
@@ -6361,14 +6772,9 @@
       <w:r>
         <w:t xml:space="preserve">Figure </w:t>
       </w:r>
-      <w:fldSimple w:instr=" SEQ Figure \* ARABIC ">
-        <w:r>
-          <w:rPr>
-            <w:noProof/>
-          </w:rPr>
-          <w:t>20</w:t>
-        </w:r>
-      </w:fldSimple>
+      <w:r>
+        <w:t>21</w:t>
+      </w:r>
       <w:r>
         <w:t xml:space="preserve">. Project 3 weekly issue </w:t>
       </w:r>
@@ -6397,7 +6803,7 @@
           <w:ilvl w:val="1"/>
           <w:numId w:val="18"/>
         </w:numPr>
-        <w:spacing w:before="200" w:after="100"/>
+        <w:spacing w:before="100" w:after="100"/>
         <w:ind w:left="446" w:hanging="446"/>
       </w:pPr>
       <w:r>
@@ -6459,6 +6865,7 @@
           <w:noProof/>
           <w:color w:val="000000"/>
         </w:rPr>
+        <w:lastRenderedPageBreak/>
         <w:drawing>
           <wp:inline distT="0" distB="0" distL="0" distR="0" wp14:anchorId="5298DEDC" wp14:editId="4DAA8BC4">
             <wp:extent cx="2392025" cy="2276475"/>
@@ -6477,7 +6884,7 @@
                     </pic:cNvPicPr>
                   </pic:nvPicPr>
                   <pic:blipFill>
-                    <a:blip r:embed="rId32">
+                    <a:blip r:embed="rId33">
                       <a:extLst>
                         <a:ext uri="{28A0092B-C50C-407E-A947-70E740481C1C}">
                           <a14:useLocalDpi xmlns:a14="http://schemas.microsoft.com/office/drawing/2010/main" val="0"/>
@@ -6521,14 +6928,9 @@
       <w:r>
         <w:t xml:space="preserve">Figure </w:t>
       </w:r>
-      <w:fldSimple w:instr=" SEQ Figure \* ARABIC ">
-        <w:r>
-          <w:rPr>
-            <w:noProof/>
-          </w:rPr>
-          <w:t>21</w:t>
-        </w:r>
-      </w:fldSimple>
+      <w:r>
+        <w:t>22</w:t>
+      </w:r>
     </w:p>
     <w:p>
       <w:pPr>
@@ -6556,20 +6958,13 @@
         <w:rPr>
           <w:szCs w:val="18"/>
         </w:rPr>
-        <w:t xml:space="preserve">Some of the project groups could not solve the issues in time. As seen from the pie charts in fig. 21, project 3 has highest number of overdue issues. These issues which remained unsolved create problems in later part of the project. They may interfere with other parts of the project and may cause malfunctioning which may perhaps trigger other issues in the </w:t>
-      </w:r>
-      <w:r>
-        <w:rPr>
-          <w:szCs w:val="18"/>
-        </w:rPr>
-        <w:lastRenderedPageBreak/>
-        <w:t>future. Some of the previously unsolved issues covertly degrade the project quality and the act as a slow killing knife.</w:t>
+        <w:t>Some of the project groups could not solve the issues in time. As seen from the pie charts in fig. 21, project 3 has highest number of overdue issues. These issues which remained unsolved create problems in later part of the project. They may interfere with other parts of the project and may cause malfunctioning which may perhaps trigger other issues in the future. Some of the previously unsolved issues covertly degrade the project quality and the act as a slow killing knife.</w:t>
       </w:r>
     </w:p>
     <w:p>
       <w:pPr>
         <w:keepNext/>
-        <w:spacing w:before="400" w:after="240"/>
+        <w:spacing w:before="400" w:after="0"/>
         <w:jc w:val="center"/>
         <w:outlineLvl w:val="0"/>
       </w:pPr>
@@ -6600,7 +6995,7 @@
                     </pic:cNvPicPr>
                   </pic:nvPicPr>
                   <pic:blipFill>
-                    <a:blip r:embed="rId33">
+                    <a:blip r:embed="rId34">
                       <a:extLst>
                         <a:ext uri="{28A0092B-C50C-407E-A947-70E740481C1C}">
                           <a14:useLocalDpi xmlns:a14="http://schemas.microsoft.com/office/drawing/2010/main" val="0"/>
@@ -6640,14 +7035,9 @@
       <w:r>
         <w:t xml:space="preserve">Figure </w:t>
       </w:r>
-      <w:fldSimple w:instr=" SEQ Figure \* ARABIC ">
-        <w:r>
-          <w:rPr>
-            <w:noProof/>
-          </w:rPr>
-          <w:t>22</w:t>
-        </w:r>
-      </w:fldSimple>
+      <w:r>
+        <w:t>23</w:t>
+      </w:r>
     </w:p>
     <w:p>
       <w:pPr>
@@ -6713,6 +7103,7 @@
           <w:noProof/>
           <w:color w:val="000000"/>
         </w:rPr>
+        <w:lastRenderedPageBreak/>
         <w:drawing>
           <wp:inline distT="0" distB="0" distL="0" distR="0" wp14:anchorId="3E7AFD36" wp14:editId="0F50CE19">
             <wp:extent cx="1935356" cy="2288730"/>
@@ -6731,7 +7122,7 @@
                     </pic:cNvPicPr>
                   </pic:nvPicPr>
                   <pic:blipFill>
-                    <a:blip r:embed="rId34">
+                    <a:blip r:embed="rId35">
                       <a:extLst>
                         <a:ext uri="{28A0092B-C50C-407E-A947-70E740481C1C}">
                           <a14:useLocalDpi xmlns:a14="http://schemas.microsoft.com/office/drawing/2010/main" val="0"/>
@@ -6770,14 +7161,9 @@
       <w:r>
         <w:t xml:space="preserve">Figure </w:t>
       </w:r>
-      <w:fldSimple w:instr=" SEQ Figure \* ARABIC ">
-        <w:r>
-          <w:rPr>
-            <w:noProof/>
-          </w:rPr>
-          <w:t>23</w:t>
-        </w:r>
-      </w:fldSimple>
+      <w:r>
+        <w:t>24</w:t>
+      </w:r>
     </w:p>
     <w:p>
       <w:pPr>
@@ -6819,7 +7205,6 @@
           <w:noProof/>
           <w:color w:val="000000"/>
         </w:rPr>
-        <w:lastRenderedPageBreak/>
         <w:drawing>
           <wp:inline distT="0" distB="0" distL="0" distR="0" wp14:anchorId="51451BE9" wp14:editId="634CA145">
             <wp:extent cx="1946772" cy="2314575"/>
@@ -6838,7 +7223,7 @@
                     </pic:cNvPicPr>
                   </pic:nvPicPr>
                   <pic:blipFill>
-                    <a:blip r:embed="rId35">
+                    <a:blip r:embed="rId36">
                       <a:extLst>
                         <a:ext uri="{28A0092B-C50C-407E-A947-70E740481C1C}">
                           <a14:useLocalDpi xmlns:a14="http://schemas.microsoft.com/office/drawing/2010/main" val="0"/>
@@ -6873,18 +7258,14 @@
     <w:p>
       <w:pPr>
         <w:pStyle w:val="Caption"/>
+        <w:spacing w:before="100"/>
       </w:pPr>
       <w:r>
         <w:t xml:space="preserve">Figure </w:t>
       </w:r>
-      <w:fldSimple w:instr=" SEQ Figure \* ARABIC ">
-        <w:r>
-          <w:rPr>
-            <w:noProof/>
-          </w:rPr>
-          <w:t>24</w:t>
-        </w:r>
-      </w:fldSimple>
+      <w:r>
+        <w:t>25</w:t>
+      </w:r>
     </w:p>
     <w:p>
       <w:pPr>
@@ -6938,6 +7319,7 @@
           <w:noProof/>
           <w:color w:val="000000"/>
         </w:rPr>
+        <w:lastRenderedPageBreak/>
         <w:drawing>
           <wp:inline distT="0" distB="0" distL="0" distR="0" wp14:anchorId="72BF0AB9" wp14:editId="260B4AB4">
             <wp:extent cx="2023247" cy="2380119"/>
@@ -6956,7 +7338,7 @@
                     </pic:cNvPicPr>
                   </pic:nvPicPr>
                   <pic:blipFill>
-                    <a:blip r:embed="rId36">
+                    <a:blip r:embed="rId37">
                       <a:extLst>
                         <a:ext uri="{28A0092B-C50C-407E-A947-70E740481C1C}">
                           <a14:useLocalDpi xmlns:a14="http://schemas.microsoft.com/office/drawing/2010/main" val="0"/>
@@ -7000,14 +7382,9 @@
       <w:r>
         <w:t xml:space="preserve">Figure </w:t>
       </w:r>
-      <w:fldSimple w:instr=" SEQ Figure \* ARABIC ">
-        <w:r>
-          <w:rPr>
-            <w:noProof/>
-          </w:rPr>
-          <w:t>25</w:t>
-        </w:r>
-      </w:fldSimple>
+      <w:r>
+        <w:t>26</w:t>
+      </w:r>
     </w:p>
     <w:p>
       <w:pPr>
@@ -7128,14 +7505,7 @@
         <w:rPr>
           <w:szCs w:val="18"/>
         </w:rPr>
-        <w:t xml:space="preserve">The said team member may be deficient in technical skills or functional know-how. This identification can prove to be very useful to train them through knowledge sharing and internal training sessions so that every </w:t>
-      </w:r>
-      <w:r>
-        <w:rPr>
-          <w:szCs w:val="18"/>
-        </w:rPr>
-        <w:lastRenderedPageBreak/>
-        <w:t>team member is on the same page. This can even be used to identify the lazy members who just don’t care enough to perform.</w:t>
+        <w:t>The said team member may be deficient in technical skills or functional know-how. This identification can prove to be very useful to train them through knowledge sharing and internal training sessions so that every team member is on the same page. This can even be used to identify the lazy members who just don’t care enough to perform.</w:t>
       </w:r>
     </w:p>
     <w:p>
@@ -8104,14 +8474,27 @@
       <w:r>
         <w:t xml:space="preserve">Table </w:t>
       </w:r>
-      <w:fldSimple w:instr=" SEQ Table \* ARABIC ">
-        <w:r>
-          <w:rPr>
-            <w:noProof/>
-          </w:rPr>
-          <w:t>6</w:t>
-        </w:r>
-      </w:fldSimple>
+      <w:r>
+        <w:fldChar w:fldCharType="begin"/>
+      </w:r>
+      <w:r>
+        <w:instrText xml:space="preserve"> SEQ Table \* ARABIC </w:instrText>
+      </w:r>
+      <w:r>
+        <w:fldChar w:fldCharType="separate"/>
+      </w:r>
+      <w:r>
+        <w:rPr>
+          <w:noProof/>
+        </w:rPr>
+        <w:t>6</w:t>
+      </w:r>
+      <w:r>
+        <w:rPr>
+          <w:noProof/>
+        </w:rPr>
+        <w:fldChar w:fldCharType="end"/>
+      </w:r>
       <w:r>
         <w:t xml:space="preserve"> : Statistics for first 4 weeks</w:t>
       </w:r>
@@ -8149,6 +8532,7 @@
           <w:noProof/>
           <w:color w:val="000000"/>
         </w:rPr>
+        <w:lastRenderedPageBreak/>
         <w:drawing>
           <wp:inline distT="0" distB="0" distL="0" distR="0" wp14:anchorId="747A62FE" wp14:editId="1634AB01">
             <wp:extent cx="3323590" cy="1977845"/>
@@ -8167,7 +8551,7 @@
                     </pic:cNvPicPr>
                   </pic:nvPicPr>
                   <pic:blipFill>
-                    <a:blip r:embed="rId37">
+                    <a:blip r:embed="rId38">
                       <a:extLst>
                         <a:ext uri="{28A0092B-C50C-407E-A947-70E740481C1C}">
                           <a14:useLocalDpi xmlns:a14="http://schemas.microsoft.com/office/drawing/2010/main" val="0"/>
@@ -8212,16 +8596,40 @@
       <w:r>
         <w:t xml:space="preserve">Figure </w:t>
       </w:r>
-      <w:fldSimple w:instr=" SEQ Figure \* ARABIC ">
-        <w:r>
-          <w:rPr>
-            <w:noProof/>
-          </w:rPr>
-          <w:t>26</w:t>
-        </w:r>
-      </w:fldSimple>
-      <w:r>
-        <w:t>.  Graph for first 4 weeks commit data</w:t>
+      <w:r>
+        <w:fldChar w:fldCharType="begin"/>
+      </w:r>
+      <w:r>
+        <w:instrText xml:space="preserve"> SEQ Figure \* ARABIC </w:instrText>
+      </w:r>
+      <w:r>
+        <w:fldChar w:fldCharType="separate"/>
+      </w:r>
+      <w:r>
+        <w:rPr>
+          <w:noProof/>
+        </w:rPr>
+        <w:t>18</w:t>
+      </w:r>
+      <w:r>
+        <w:rPr>
+          <w:noProof/>
+        </w:rPr>
+        <w:fldChar w:fldCharType="end"/>
+      </w:r>
+      <w:r>
+        <w:rPr>
+          <w:noProof/>
+        </w:rPr>
+        <w:t>7</w:t>
+      </w:r>
+      <w:r>
+        <w:t>.  Graph f</w:t>
+      </w:r>
+      <w:bookmarkStart w:id="0" w:name="_GoBack"/>
+      <w:bookmarkEnd w:id="0"/>
+      <w:r>
+        <w:t>or first 4 weeks commit data</w:t>
       </w:r>
     </w:p>
     <w:p>
@@ -10438,7 +10846,7 @@
 </file>
 
 <file path=customXml/itemProps1.xml><?xml version="1.0" encoding="utf-8"?>
-<ds:datastoreItem xmlns:ds="http://schemas.openxmlformats.org/officeDocument/2006/customXml" ds:itemID="{F0EE6525-50FA-4F30-9C77-E6731527156E}">
+<ds:datastoreItem xmlns:ds="http://schemas.openxmlformats.org/officeDocument/2006/customXml" ds:itemID="{04F78C00-02DE-4F7F-9D3F-2755B0C7B766}">
   <ds:schemaRefs>
     <ds:schemaRef ds:uri="http://schemas.openxmlformats.org/officeDocument/2006/bibliography"/>
   </ds:schemaRefs>

</xml_diff>

<commit_message>
Updated the report title
</commit_message>
<xml_diff>
--- a/project2-bad_smells_final_report_group-e.docx
+++ b/project2-bad_smells_final_report_group-e.docx
@@ -8,13 +8,22 @@
         <w:spacing w:after="60"/>
       </w:pPr>
       <w:r>
-        <w:t>Detecting bad smells</w:t>
+        <w:t>Detecting Bad S</w:t>
+      </w:r>
+      <w:r>
+        <w:t>mells</w:t>
+      </w:r>
+      <w:r>
+        <w:t xml:space="preserve"> in Github</w:t>
       </w:r>
     </w:p>
     <w:p>
       <w:pPr>
         <w:pStyle w:val="Paper-Title"/>
         <w:spacing w:after="60"/>
+        <w:rPr>
+          <w:rFonts w:ascii="Times New Roman" w:hAnsi="Times New Roman"/>
+        </w:rPr>
       </w:pPr>
     </w:p>
     <w:p>
@@ -22,6 +31,7 @@
         <w:pStyle w:val="Paper-Title"/>
         <w:spacing w:after="60"/>
         <w:rPr>
+          <w:rFonts w:ascii="Times New Roman" w:hAnsi="Times New Roman"/>
           <w:b w:val="0"/>
         </w:rPr>
         <w:sectPr>
@@ -37,12 +47,14 @@
         <w:pStyle w:val="Author"/>
         <w:spacing w:after="0"/>
         <w:rPr>
+          <w:rFonts w:ascii="Times New Roman" w:hAnsi="Times New Roman"/>
           <w:spacing w:val="-2"/>
           <w:szCs w:val="24"/>
         </w:rPr>
       </w:pPr>
       <w:r>
         <w:rPr>
+          <w:rFonts w:ascii="Times New Roman" w:hAnsi="Times New Roman"/>
           <w:spacing w:val="-2"/>
           <w:szCs w:val="24"/>
         </w:rPr>
@@ -54,6 +66,7 @@
       <w:pPr>
         <w:pStyle w:val="Affiliations"/>
         <w:rPr>
+          <w:rFonts w:ascii="Times New Roman" w:hAnsi="Times New Roman"/>
           <w:spacing w:val="-2"/>
           <w:sz w:val="24"/>
           <w:szCs w:val="24"/>
@@ -61,6 +74,7 @@
       </w:pPr>
       <w:r>
         <w:rPr>
+          <w:rFonts w:ascii="Times New Roman" w:hAnsi="Times New Roman"/>
           <w:spacing w:val="-2"/>
           <w:sz w:val="24"/>
           <w:szCs w:val="24"/>
@@ -72,6 +86,7 @@
       <w:pPr>
         <w:pStyle w:val="Affiliations"/>
         <w:rPr>
+          <w:rFonts w:ascii="Times New Roman" w:hAnsi="Times New Roman"/>
           <w:spacing w:val="-2"/>
           <w:sz w:val="24"/>
           <w:szCs w:val="24"/>
@@ -79,6 +94,7 @@
       </w:pPr>
       <w:r>
         <w:rPr>
+          <w:rFonts w:ascii="Times New Roman" w:hAnsi="Times New Roman"/>
           <w:spacing w:val="-2"/>
           <w:sz w:val="24"/>
           <w:szCs w:val="24"/>
@@ -90,6 +106,7 @@
       <w:pPr>
         <w:pStyle w:val="Affiliations"/>
         <w:rPr>
+          <w:rFonts w:ascii="Times New Roman" w:hAnsi="Times New Roman"/>
           <w:spacing w:val="-2"/>
           <w:sz w:val="24"/>
           <w:szCs w:val="24"/>
@@ -97,6 +114,7 @@
       </w:pPr>
       <w:r>
         <w:rPr>
+          <w:rFonts w:ascii="Times New Roman" w:hAnsi="Times New Roman"/>
           <w:spacing w:val="-2"/>
           <w:sz w:val="24"/>
           <w:szCs w:val="24"/>
@@ -108,6 +126,7 @@
       <w:pPr>
         <w:pStyle w:val="Affiliations"/>
         <w:rPr>
+          <w:rFonts w:ascii="Times New Roman" w:hAnsi="Times New Roman"/>
           <w:spacing w:val="-2"/>
           <w:sz w:val="24"/>
           <w:szCs w:val="24"/>
@@ -117,6 +136,7 @@
         <w:r>
           <w:rPr>
             <w:rStyle w:val="Hyperlink"/>
+            <w:rFonts w:ascii="Times New Roman" w:hAnsi="Times New Roman"/>
             <w:spacing w:val="-2"/>
             <w:sz w:val="24"/>
             <w:szCs w:val="24"/>
@@ -129,6 +149,7 @@
       <w:pPr>
         <w:pStyle w:val="Affiliations"/>
         <w:rPr>
+          <w:rFonts w:ascii="Times New Roman" w:hAnsi="Times New Roman"/>
           <w:spacing w:val="-2"/>
           <w:sz w:val="24"/>
           <w:szCs w:val="24"/>
@@ -140,12 +161,14 @@
         <w:pStyle w:val="Author"/>
         <w:spacing w:after="0"/>
         <w:rPr>
+          <w:rFonts w:ascii="Times New Roman" w:hAnsi="Times New Roman"/>
           <w:spacing w:val="-2"/>
           <w:szCs w:val="24"/>
         </w:rPr>
       </w:pPr>
       <w:r>
         <w:rPr>
+          <w:rFonts w:ascii="Times New Roman" w:hAnsi="Times New Roman"/>
           <w:spacing w:val="-2"/>
           <w:szCs w:val="24"/>
         </w:rPr>
@@ -156,6 +179,7 @@
       <w:pPr>
         <w:pStyle w:val="Affiliations"/>
         <w:rPr>
+          <w:rFonts w:ascii="Times New Roman" w:hAnsi="Times New Roman"/>
           <w:spacing w:val="-2"/>
           <w:sz w:val="24"/>
           <w:szCs w:val="24"/>
@@ -163,6 +187,7 @@
       </w:pPr>
       <w:r>
         <w:rPr>
+          <w:rFonts w:ascii="Times New Roman" w:hAnsi="Times New Roman"/>
           <w:spacing w:val="-2"/>
           <w:sz w:val="24"/>
           <w:szCs w:val="24"/>
@@ -174,6 +199,7 @@
       <w:pPr>
         <w:pStyle w:val="Affiliations"/>
         <w:rPr>
+          <w:rFonts w:ascii="Times New Roman" w:hAnsi="Times New Roman"/>
           <w:spacing w:val="-2"/>
           <w:sz w:val="24"/>
           <w:szCs w:val="24"/>
@@ -181,6 +207,7 @@
       </w:pPr>
       <w:r>
         <w:rPr>
+          <w:rFonts w:ascii="Times New Roman" w:hAnsi="Times New Roman"/>
           <w:spacing w:val="-2"/>
           <w:sz w:val="24"/>
           <w:szCs w:val="24"/>
@@ -192,6 +219,7 @@
       <w:pPr>
         <w:pStyle w:val="Affiliations"/>
         <w:rPr>
+          <w:rFonts w:ascii="Times New Roman" w:hAnsi="Times New Roman"/>
           <w:spacing w:val="-2"/>
           <w:sz w:val="24"/>
           <w:szCs w:val="24"/>
@@ -199,6 +227,7 @@
       </w:pPr>
       <w:r>
         <w:rPr>
+          <w:rFonts w:ascii="Times New Roman" w:hAnsi="Times New Roman"/>
           <w:spacing w:val="-2"/>
           <w:sz w:val="24"/>
           <w:szCs w:val="24"/>
@@ -210,6 +239,7 @@
       <w:pPr>
         <w:pStyle w:val="Affiliations"/>
         <w:rPr>
+          <w:rFonts w:ascii="Times New Roman" w:hAnsi="Times New Roman"/>
           <w:spacing w:val="-2"/>
           <w:sz w:val="24"/>
           <w:szCs w:val="24"/>
@@ -219,6 +249,7 @@
         <w:r>
           <w:rPr>
             <w:rStyle w:val="Hyperlink"/>
+            <w:rFonts w:ascii="Times New Roman" w:hAnsi="Times New Roman"/>
             <w:spacing w:val="-2"/>
             <w:sz w:val="24"/>
             <w:szCs w:val="24"/>
@@ -231,6 +262,7 @@
       <w:pPr>
         <w:pStyle w:val="Affiliations"/>
         <w:rPr>
+          <w:rFonts w:ascii="Times New Roman" w:hAnsi="Times New Roman"/>
           <w:spacing w:val="-2"/>
           <w:sz w:val="24"/>
           <w:szCs w:val="24"/>
@@ -241,6 +273,7 @@
       <w:pPr>
         <w:pStyle w:val="Affiliations"/>
         <w:rPr>
+          <w:rFonts w:ascii="Times New Roman" w:hAnsi="Times New Roman"/>
           <w:spacing w:val="-2"/>
           <w:sz w:val="24"/>
           <w:szCs w:val="24"/>
@@ -248,6 +281,7 @@
       </w:pPr>
       <w:r>
         <w:rPr>
+          <w:rFonts w:ascii="Times New Roman" w:hAnsi="Times New Roman"/>
           <w:spacing w:val="-2"/>
           <w:sz w:val="24"/>
           <w:szCs w:val="24"/>
@@ -260,6 +294,7 @@
       <w:pPr>
         <w:pStyle w:val="Affiliations"/>
         <w:rPr>
+          <w:rFonts w:ascii="Times New Roman" w:hAnsi="Times New Roman"/>
           <w:spacing w:val="-2"/>
           <w:sz w:val="24"/>
           <w:szCs w:val="24"/>
@@ -267,6 +302,7 @@
       </w:pPr>
       <w:r>
         <w:rPr>
+          <w:rFonts w:ascii="Times New Roman" w:hAnsi="Times New Roman"/>
           <w:spacing w:val="-2"/>
           <w:sz w:val="24"/>
           <w:szCs w:val="24"/>
@@ -278,6 +314,7 @@
       <w:pPr>
         <w:pStyle w:val="Affiliations"/>
         <w:rPr>
+          <w:rFonts w:ascii="Times New Roman" w:hAnsi="Times New Roman"/>
           <w:spacing w:val="-2"/>
           <w:sz w:val="24"/>
           <w:szCs w:val="24"/>
@@ -285,6 +322,7 @@
       </w:pPr>
       <w:r>
         <w:rPr>
+          <w:rFonts w:ascii="Times New Roman" w:hAnsi="Times New Roman"/>
           <w:spacing w:val="-2"/>
           <w:sz w:val="24"/>
           <w:szCs w:val="24"/>
@@ -296,6 +334,7 @@
       <w:pPr>
         <w:pStyle w:val="Affiliations"/>
         <w:rPr>
+          <w:rFonts w:ascii="Times New Roman" w:hAnsi="Times New Roman"/>
           <w:spacing w:val="-2"/>
           <w:sz w:val="24"/>
           <w:szCs w:val="24"/>
@@ -303,6 +342,7 @@
       </w:pPr>
       <w:r>
         <w:rPr>
+          <w:rFonts w:ascii="Times New Roman" w:hAnsi="Times New Roman"/>
           <w:spacing w:val="-2"/>
           <w:sz w:val="24"/>
           <w:szCs w:val="24"/>
@@ -315,6 +355,7 @@
         <w:pStyle w:val="Author"/>
         <w:spacing w:after="0"/>
         <w:rPr>
+          <w:rFonts w:ascii="Times New Roman" w:hAnsi="Times New Roman"/>
           <w:spacing w:val="-2"/>
           <w:szCs w:val="24"/>
         </w:rPr>
@@ -323,6 +364,7 @@
         <w:r>
           <w:rPr>
             <w:rStyle w:val="Hyperlink"/>
+            <w:rFonts w:ascii="Times New Roman" w:hAnsi="Times New Roman"/>
             <w:spacing w:val="-2"/>
             <w:szCs w:val="24"/>
           </w:rPr>
@@ -335,6 +377,7 @@
         <w:pStyle w:val="Author"/>
         <w:spacing w:after="0"/>
         <w:rPr>
+          <w:rFonts w:ascii="Times New Roman" w:hAnsi="Times New Roman"/>
           <w:spacing w:val="-2"/>
           <w:szCs w:val="24"/>
         </w:rPr>
@@ -345,12 +388,14 @@
         <w:pStyle w:val="Author"/>
         <w:spacing w:after="0"/>
         <w:rPr>
+          <w:rFonts w:ascii="Times New Roman" w:hAnsi="Times New Roman"/>
           <w:spacing w:val="-2"/>
           <w:szCs w:val="24"/>
         </w:rPr>
       </w:pPr>
       <w:r>
         <w:rPr>
+          <w:rFonts w:ascii="Times New Roman" w:hAnsi="Times New Roman"/>
           <w:spacing w:val="-2"/>
           <w:szCs w:val="24"/>
         </w:rPr>
@@ -361,6 +406,7 @@
       <w:pPr>
         <w:pStyle w:val="Affiliations"/>
         <w:rPr>
+          <w:rFonts w:ascii="Times New Roman" w:hAnsi="Times New Roman"/>
           <w:spacing w:val="-2"/>
           <w:sz w:val="24"/>
           <w:szCs w:val="24"/>
@@ -368,6 +414,7 @@
       </w:pPr>
       <w:r>
         <w:rPr>
+          <w:rFonts w:ascii="Times New Roman" w:hAnsi="Times New Roman"/>
           <w:spacing w:val="-2"/>
           <w:sz w:val="24"/>
           <w:szCs w:val="24"/>
@@ -379,6 +426,7 @@
       <w:pPr>
         <w:pStyle w:val="Affiliations"/>
         <w:rPr>
+          <w:rFonts w:ascii="Times New Roman" w:hAnsi="Times New Roman"/>
           <w:spacing w:val="-2"/>
           <w:sz w:val="24"/>
           <w:szCs w:val="24"/>
@@ -386,6 +434,7 @@
       </w:pPr>
       <w:r>
         <w:rPr>
+          <w:rFonts w:ascii="Times New Roman" w:hAnsi="Times New Roman"/>
           <w:spacing w:val="-2"/>
           <w:sz w:val="24"/>
           <w:szCs w:val="24"/>
@@ -397,6 +446,7 @@
       <w:pPr>
         <w:pStyle w:val="Affiliations"/>
         <w:rPr>
+          <w:rFonts w:ascii="Times New Roman" w:hAnsi="Times New Roman"/>
           <w:spacing w:val="-2"/>
           <w:sz w:val="24"/>
           <w:szCs w:val="24"/>
@@ -404,6 +454,7 @@
       </w:pPr>
       <w:r>
         <w:rPr>
+          <w:rFonts w:ascii="Times New Roman" w:hAnsi="Times New Roman"/>
           <w:spacing w:val="-2"/>
           <w:sz w:val="24"/>
           <w:szCs w:val="24"/>
@@ -416,6 +467,7 @@
         <w:pStyle w:val="Affiliations"/>
         <w:rPr>
           <w:rStyle w:val="Hyperlink"/>
+          <w:rFonts w:ascii="Times New Roman" w:hAnsi="Times New Roman"/>
           <w:sz w:val="24"/>
           <w:szCs w:val="24"/>
         </w:rPr>
@@ -423,6 +475,7 @@
       <w:r>
         <w:rPr>
           <w:rStyle w:val="Hyperlink"/>
+          <w:rFonts w:ascii="Times New Roman" w:hAnsi="Times New Roman"/>
           <w:sz w:val="24"/>
           <w:szCs w:val="24"/>
         </w:rPr>
@@ -1779,27 +1832,14 @@
       <w:r>
         <w:t xml:space="preserve">Table </w:t>
       </w:r>
-      <w:r>
-        <w:fldChar w:fldCharType="begin"/>
-      </w:r>
-      <w:r>
-        <w:instrText xml:space="preserve"> SEQ Table \* ARABIC </w:instrText>
-      </w:r>
-      <w:r>
-        <w:fldChar w:fldCharType="separate"/>
-      </w:r>
-      <w:r>
-        <w:rPr>
-          <w:noProof/>
-        </w:rPr>
-        <w:t>1</w:t>
-      </w:r>
-      <w:r>
-        <w:rPr>
-          <w:noProof/>
-        </w:rPr>
-        <w:fldChar w:fldCharType="end"/>
-      </w:r>
+      <w:fldSimple w:instr=" SEQ Table \* ARABIC ">
+        <w:r>
+          <w:rPr>
+            <w:noProof/>
+          </w:rPr>
+          <w:t>1</w:t>
+        </w:r>
+      </w:fldSimple>
       <w:r>
         <w:rPr>
           <w:noProof/>
@@ -2258,27 +2298,14 @@
       <w:r>
         <w:t xml:space="preserve">Table </w:t>
       </w:r>
-      <w:r>
-        <w:fldChar w:fldCharType="begin"/>
-      </w:r>
-      <w:r>
-        <w:instrText xml:space="preserve"> SEQ Table \* ARABIC </w:instrText>
-      </w:r>
-      <w:r>
-        <w:fldChar w:fldCharType="separate"/>
-      </w:r>
-      <w:r>
-        <w:rPr>
-          <w:noProof/>
-        </w:rPr>
-        <w:t>2</w:t>
-      </w:r>
-      <w:r>
-        <w:rPr>
-          <w:noProof/>
-        </w:rPr>
-        <w:fldChar w:fldCharType="end"/>
-      </w:r>
+      <w:fldSimple w:instr=" SEQ Table \* ARABIC ">
+        <w:r>
+          <w:rPr>
+            <w:noProof/>
+          </w:rPr>
+          <w:t>2</w:t>
+        </w:r>
+      </w:fldSimple>
       <w:r>
         <w:t>: Commit Record</w:t>
       </w:r>
@@ -3138,27 +3165,14 @@
       <w:r>
         <w:t xml:space="preserve">Table </w:t>
       </w:r>
-      <w:r>
-        <w:fldChar w:fldCharType="begin"/>
-      </w:r>
-      <w:r>
-        <w:instrText xml:space="preserve"> SEQ Table \* ARABIC </w:instrText>
-      </w:r>
-      <w:r>
-        <w:fldChar w:fldCharType="separate"/>
-      </w:r>
-      <w:r>
-        <w:rPr>
-          <w:noProof/>
-        </w:rPr>
-        <w:t>3</w:t>
-      </w:r>
-      <w:r>
-        <w:rPr>
-          <w:noProof/>
-        </w:rPr>
-        <w:fldChar w:fldCharType="end"/>
-      </w:r>
+      <w:fldSimple w:instr=" SEQ Table \* ARABIC ">
+        <w:r>
+          <w:rPr>
+            <w:noProof/>
+          </w:rPr>
+          <w:t>3</w:t>
+        </w:r>
+      </w:fldSimple>
       <w:r>
         <w:t>: Issue Record</w:t>
       </w:r>
@@ -3190,6 +3204,8 @@
       <w:r>
         <w:t>Milestone Record</w:t>
       </w:r>
+      <w:bookmarkStart w:id="0" w:name="_GoBack"/>
+      <w:bookmarkEnd w:id="0"/>
     </w:p>
     <w:tbl>
       <w:tblPr>
@@ -3617,27 +3633,14 @@
       <w:r>
         <w:t xml:space="preserve">Table </w:t>
       </w:r>
-      <w:r>
-        <w:fldChar w:fldCharType="begin"/>
-      </w:r>
-      <w:r>
-        <w:instrText xml:space="preserve"> SEQ Table \* ARABIC </w:instrText>
-      </w:r>
-      <w:r>
-        <w:fldChar w:fldCharType="separate"/>
-      </w:r>
-      <w:r>
-        <w:rPr>
-          <w:noProof/>
-        </w:rPr>
-        <w:t>4</w:t>
-      </w:r>
-      <w:r>
-        <w:rPr>
-          <w:noProof/>
-        </w:rPr>
-        <w:fldChar w:fldCharType="end"/>
-      </w:r>
+      <w:fldSimple w:instr=" SEQ Table \* ARABIC ">
+        <w:r>
+          <w:rPr>
+            <w:noProof/>
+          </w:rPr>
+          <w:t>4</w:t>
+        </w:r>
+      </w:fldSimple>
       <w:r>
         <w:t>: Milestone Record</w:t>
       </w:r>
@@ -4017,27 +4020,14 @@
       <w:r>
         <w:t xml:space="preserve">Table </w:t>
       </w:r>
-      <w:r>
-        <w:fldChar w:fldCharType="begin"/>
-      </w:r>
-      <w:r>
-        <w:instrText xml:space="preserve"> SEQ Table \* ARABIC </w:instrText>
-      </w:r>
-      <w:r>
-        <w:fldChar w:fldCharType="separate"/>
-      </w:r>
-      <w:r>
-        <w:rPr>
-          <w:noProof/>
-        </w:rPr>
-        <w:t>5</w:t>
-      </w:r>
-      <w:r>
-        <w:rPr>
-          <w:noProof/>
-        </w:rPr>
-        <w:fldChar w:fldCharType="end"/>
-      </w:r>
+      <w:fldSimple w:instr=" SEQ Table \* ARABIC ">
+        <w:r>
+          <w:rPr>
+            <w:noProof/>
+          </w:rPr>
+          <w:t>5</w:t>
+        </w:r>
+      </w:fldSimple>
       <w:r>
         <w:t>: Label Record</w:t>
       </w:r>
@@ -4284,27 +4274,14 @@
       <w:r>
         <w:t xml:space="preserve">Figure </w:t>
       </w:r>
-      <w:r>
-        <w:fldChar w:fldCharType="begin"/>
-      </w:r>
-      <w:r>
-        <w:instrText xml:space="preserve"> SEQ Figure \* ARABIC </w:instrText>
-      </w:r>
-      <w:r>
-        <w:fldChar w:fldCharType="separate"/>
-      </w:r>
-      <w:r>
-        <w:rPr>
-          <w:noProof/>
-        </w:rPr>
-        <w:t>1</w:t>
-      </w:r>
-      <w:r>
-        <w:rPr>
-          <w:noProof/>
-        </w:rPr>
-        <w:fldChar w:fldCharType="end"/>
-      </w:r>
+      <w:fldSimple w:instr=" SEQ Figure \* ARABIC ">
+        <w:r>
+          <w:rPr>
+            <w:noProof/>
+          </w:rPr>
+          <w:t>1</w:t>
+        </w:r>
+      </w:fldSimple>
       <w:r>
         <w:t xml:space="preserve">. Project 1 weekly commit </w:t>
       </w:r>
@@ -4385,27 +4362,14 @@
       <w:r>
         <w:t xml:space="preserve">Figure </w:t>
       </w:r>
-      <w:r>
-        <w:fldChar w:fldCharType="begin"/>
-      </w:r>
-      <w:r>
-        <w:instrText xml:space="preserve"> SEQ Figure \* ARABIC </w:instrText>
-      </w:r>
-      <w:r>
-        <w:fldChar w:fldCharType="separate"/>
-      </w:r>
-      <w:r>
-        <w:rPr>
-          <w:noProof/>
-        </w:rPr>
-        <w:t>2</w:t>
-      </w:r>
-      <w:r>
-        <w:rPr>
-          <w:noProof/>
-        </w:rPr>
-        <w:fldChar w:fldCharType="end"/>
-      </w:r>
+      <w:fldSimple w:instr=" SEQ Figure \* ARABIC ">
+        <w:r>
+          <w:rPr>
+            <w:noProof/>
+          </w:rPr>
+          <w:t>2</w:t>
+        </w:r>
+      </w:fldSimple>
       <w:r>
         <w:t>. Project</w:t>
       </w:r>
@@ -4491,27 +4455,14 @@
       <w:r>
         <w:t xml:space="preserve">Figure </w:t>
       </w:r>
-      <w:r>
-        <w:fldChar w:fldCharType="begin"/>
-      </w:r>
-      <w:r>
-        <w:instrText xml:space="preserve"> SEQ Figure \* ARABIC </w:instrText>
-      </w:r>
-      <w:r>
-        <w:fldChar w:fldCharType="separate"/>
-      </w:r>
-      <w:r>
-        <w:rPr>
-          <w:noProof/>
-        </w:rPr>
-        <w:t>3</w:t>
-      </w:r>
-      <w:r>
-        <w:rPr>
-          <w:noProof/>
-        </w:rPr>
-        <w:fldChar w:fldCharType="end"/>
-      </w:r>
+      <w:fldSimple w:instr=" SEQ Figure \* ARABIC ">
+        <w:r>
+          <w:rPr>
+            <w:noProof/>
+          </w:rPr>
+          <w:t>3</w:t>
+        </w:r>
+      </w:fldSimple>
       <w:r>
         <w:t xml:space="preserve">. Project 3 weekly commit </w:t>
       </w:r>
@@ -4662,30 +4613,14 @@
       <w:r>
         <w:t xml:space="preserve">Figure </w:t>
       </w:r>
-      <w:r>
-        <w:fldChar w:fldCharType="begin"/>
-      </w:r>
-      <w:r>
-        <w:instrText xml:space="preserve"> S</w:instrText>
-      </w:r>
-      <w:r>
-        <w:instrText xml:space="preserve">EQ Figure \* ARABIC </w:instrText>
-      </w:r>
-      <w:r>
-        <w:fldChar w:fldCharType="separate"/>
-      </w:r>
-      <w:r>
-        <w:rPr>
-          <w:noProof/>
-        </w:rPr>
-        <w:t>4</w:t>
-      </w:r>
-      <w:r>
-        <w:rPr>
-          <w:noProof/>
-        </w:rPr>
-        <w:fldChar w:fldCharType="end"/>
-      </w:r>
+      <w:fldSimple w:instr=" SEQ Figure \* ARABIC ">
+        <w:r>
+          <w:rPr>
+            <w:noProof/>
+          </w:rPr>
+          <w:t>4</w:t>
+        </w:r>
+      </w:fldSimple>
       <w:r>
         <w:t xml:space="preserve">.  Project1 personal commit </w:t>
       </w:r>
@@ -4777,27 +4712,14 @@
       <w:r>
         <w:t xml:space="preserve">Figure </w:t>
       </w:r>
-      <w:r>
-        <w:fldChar w:fldCharType="begin"/>
-      </w:r>
-      <w:r>
-        <w:instrText xml:space="preserve"> SEQ Figure \* ARABIC </w:instrText>
-      </w:r>
-      <w:r>
-        <w:fldChar w:fldCharType="separate"/>
-      </w:r>
-      <w:r>
-        <w:rPr>
-          <w:noProof/>
-        </w:rPr>
-        <w:t>5</w:t>
-      </w:r>
-      <w:r>
-        <w:rPr>
-          <w:noProof/>
-        </w:rPr>
-        <w:fldChar w:fldCharType="end"/>
-      </w:r>
+      <w:fldSimple w:instr=" SEQ Figure \* ARABIC ">
+        <w:r>
+          <w:rPr>
+            <w:noProof/>
+          </w:rPr>
+          <w:t>5</w:t>
+        </w:r>
+      </w:fldSimple>
       <w:r>
         <w:t xml:space="preserve">. Project 2 personal commit </w:t>
       </w:r>
@@ -4879,27 +4801,14 @@
       <w:r>
         <w:t xml:space="preserve">Figure </w:t>
       </w:r>
-      <w:r>
-        <w:fldChar w:fldCharType="begin"/>
-      </w:r>
-      <w:r>
-        <w:instrText xml:space="preserve"> SEQ Figure \* ARABIC </w:instrText>
-      </w:r>
-      <w:r>
-        <w:fldChar w:fldCharType="separate"/>
-      </w:r>
-      <w:r>
-        <w:rPr>
-          <w:noProof/>
-        </w:rPr>
-        <w:t>6</w:t>
-      </w:r>
-      <w:r>
-        <w:rPr>
-          <w:noProof/>
-        </w:rPr>
-        <w:fldChar w:fldCharType="end"/>
-      </w:r>
+      <w:fldSimple w:instr=" SEQ Figure \* ARABIC ">
+        <w:r>
+          <w:rPr>
+            <w:noProof/>
+          </w:rPr>
+          <w:t>6</w:t>
+        </w:r>
+      </w:fldSimple>
       <w:r>
         <w:t xml:space="preserve">. Project 3 personal commit </w:t>
       </w:r>
@@ -5007,27 +4916,14 @@
       <w:r>
         <w:t xml:space="preserve">Figure </w:t>
       </w:r>
-      <w:r>
-        <w:fldChar w:fldCharType="begin"/>
-      </w:r>
-      <w:r>
-        <w:instrText xml:space="preserve"> SEQ Figure \* ARABIC </w:instrText>
-      </w:r>
-      <w:r>
-        <w:fldChar w:fldCharType="separate"/>
-      </w:r>
-      <w:r>
-        <w:rPr>
-          <w:noProof/>
-        </w:rPr>
-        <w:t>7</w:t>
-      </w:r>
-      <w:r>
-        <w:rPr>
-          <w:noProof/>
-        </w:rPr>
-        <w:fldChar w:fldCharType="end"/>
-      </w:r>
+      <w:fldSimple w:instr=" SEQ Figure \* ARABIC ">
+        <w:r>
+          <w:rPr>
+            <w:noProof/>
+          </w:rPr>
+          <w:t>7</w:t>
+        </w:r>
+      </w:fldSimple>
       <w:r>
         <w:t xml:space="preserve">. </w:t>
       </w:r>
@@ -5165,30 +5061,14 @@
       <w:r>
         <w:t xml:space="preserve">Figure </w:t>
       </w:r>
-      <w:r>
-        <w:fldChar w:fldCharType="begin"/>
-      </w:r>
-      <w:r>
-        <w:instrText xml:space="preserve"> SEQ Figure \* ARA</w:instrText>
-      </w:r>
-      <w:r>
-        <w:instrText xml:space="preserve">BIC </w:instrText>
-      </w:r>
-      <w:r>
-        <w:fldChar w:fldCharType="separate"/>
-      </w:r>
-      <w:r>
-        <w:rPr>
-          <w:noProof/>
-        </w:rPr>
-        <w:t>8</w:t>
-      </w:r>
-      <w:r>
-        <w:rPr>
-          <w:noProof/>
-        </w:rPr>
-        <w:fldChar w:fldCharType="end"/>
-      </w:r>
+      <w:fldSimple w:instr=" SEQ Figure \* ARABIC ">
+        <w:r>
+          <w:rPr>
+            <w:noProof/>
+          </w:rPr>
+          <w:t>8</w:t>
+        </w:r>
+      </w:fldSimple>
       <w:r>
         <w:t xml:space="preserve">. Issues </w:t>
       </w:r>
@@ -5299,27 +5179,14 @@
       <w:r>
         <w:t xml:space="preserve">Figure </w:t>
       </w:r>
-      <w:r>
-        <w:fldChar w:fldCharType="begin"/>
-      </w:r>
-      <w:r>
-        <w:instrText xml:space="preserve"> SEQ Figure \* ARABIC </w:instrText>
-      </w:r>
-      <w:r>
-        <w:fldChar w:fldCharType="separate"/>
-      </w:r>
-      <w:r>
-        <w:rPr>
-          <w:noProof/>
-        </w:rPr>
-        <w:t>9</w:t>
-      </w:r>
-      <w:r>
-        <w:rPr>
-          <w:noProof/>
-        </w:rPr>
-        <w:fldChar w:fldCharType="end"/>
-      </w:r>
+      <w:fldSimple w:instr=" SEQ Figure \* ARABIC ">
+        <w:r>
+          <w:rPr>
+            <w:noProof/>
+          </w:rPr>
+          <w:t>9</w:t>
+        </w:r>
+      </w:fldSimple>
       <w:r>
         <w:t xml:space="preserve">. Issues without </w:t>
       </w:r>
@@ -5461,27 +5328,14 @@
       <w:r>
         <w:t xml:space="preserve">Figure </w:t>
       </w:r>
-      <w:r>
-        <w:fldChar w:fldCharType="begin"/>
-      </w:r>
-      <w:r>
-        <w:instrText xml:space="preserve"> SEQ Figure \* ARABIC </w:instrText>
-      </w:r>
-      <w:r>
-        <w:fldChar w:fldCharType="separate"/>
-      </w:r>
-      <w:r>
-        <w:rPr>
-          <w:noProof/>
-        </w:rPr>
-        <w:t>10</w:t>
-      </w:r>
-      <w:r>
-        <w:rPr>
-          <w:noProof/>
-        </w:rPr>
-        <w:fldChar w:fldCharType="end"/>
-      </w:r>
+      <w:fldSimple w:instr=" SEQ Figure \* ARABIC ">
+        <w:r>
+          <w:rPr>
+            <w:noProof/>
+          </w:rPr>
+          <w:t>10</w:t>
+        </w:r>
+      </w:fldSimple>
       <w:r>
         <w:t xml:space="preserve">. Issues without </w:t>
       </w:r>
@@ -5604,27 +5458,14 @@
       <w:r>
         <w:t xml:space="preserve">Figure </w:t>
       </w:r>
-      <w:r>
-        <w:fldChar w:fldCharType="begin"/>
-      </w:r>
-      <w:r>
-        <w:instrText xml:space="preserve"> SEQ Figure \* ARABIC </w:instrText>
-      </w:r>
-      <w:r>
-        <w:fldChar w:fldCharType="separate"/>
-      </w:r>
-      <w:r>
-        <w:rPr>
-          <w:noProof/>
-        </w:rPr>
-        <w:t>11</w:t>
-      </w:r>
-      <w:r>
-        <w:rPr>
-          <w:noProof/>
-        </w:rPr>
-        <w:fldChar w:fldCharType="end"/>
-      </w:r>
+      <w:fldSimple w:instr=" SEQ Figure \* ARABIC ">
+        <w:r>
+          <w:rPr>
+            <w:noProof/>
+          </w:rPr>
+          <w:t>11</w:t>
+        </w:r>
+      </w:fldSimple>
       <w:r>
         <w:t xml:space="preserve">. Issues without </w:t>
       </w:r>
@@ -5745,27 +5586,14 @@
       <w:r>
         <w:t xml:space="preserve">Figure </w:t>
       </w:r>
-      <w:r>
-        <w:fldChar w:fldCharType="begin"/>
-      </w:r>
-      <w:r>
-        <w:instrText xml:space="preserve"> SEQ Figure \* ARABIC </w:instrText>
-      </w:r>
-      <w:r>
-        <w:fldChar w:fldCharType="separate"/>
-      </w:r>
-      <w:r>
-        <w:rPr>
-          <w:noProof/>
-        </w:rPr>
-        <w:t>12</w:t>
-      </w:r>
-      <w:r>
-        <w:rPr>
-          <w:noProof/>
-        </w:rPr>
-        <w:fldChar w:fldCharType="end"/>
-      </w:r>
+      <w:fldSimple w:instr=" SEQ Figure \* ARABIC ">
+        <w:r>
+          <w:rPr>
+            <w:noProof/>
+          </w:rPr>
+          <w:t>12</w:t>
+        </w:r>
+      </w:fldSimple>
       <w:r>
         <w:t xml:space="preserve">. Project 1 issue creator </w:t>
       </w:r>
@@ -5856,27 +5684,14 @@
       <w:r>
         <w:t xml:space="preserve">Figure </w:t>
       </w:r>
-      <w:r>
-        <w:fldChar w:fldCharType="begin"/>
-      </w:r>
-      <w:r>
-        <w:instrText xml:space="preserve"> SEQ Figure \* ARABIC </w:instrText>
-      </w:r>
-      <w:r>
-        <w:fldChar w:fldCharType="separate"/>
-      </w:r>
-      <w:r>
-        <w:rPr>
-          <w:noProof/>
-        </w:rPr>
-        <w:t>13</w:t>
-      </w:r>
-      <w:r>
-        <w:rPr>
-          <w:noProof/>
-        </w:rPr>
-        <w:fldChar w:fldCharType="end"/>
-      </w:r>
+      <w:fldSimple w:instr=" SEQ Figure \* ARABIC ">
+        <w:r>
+          <w:rPr>
+            <w:noProof/>
+          </w:rPr>
+          <w:t>13</w:t>
+        </w:r>
+      </w:fldSimple>
       <w:r>
         <w:t xml:space="preserve">. Project 2 issue creator </w:t>
       </w:r>
@@ -5958,27 +5773,14 @@
       <w:r>
         <w:t xml:space="preserve">Figure </w:t>
       </w:r>
-      <w:r>
-        <w:fldChar w:fldCharType="begin"/>
-      </w:r>
-      <w:r>
-        <w:instrText xml:space="preserve"> SEQ Figure \* ARABIC </w:instrText>
-      </w:r>
-      <w:r>
-        <w:fldChar w:fldCharType="separate"/>
-      </w:r>
-      <w:r>
-        <w:rPr>
-          <w:noProof/>
-        </w:rPr>
-        <w:t>14</w:t>
-      </w:r>
-      <w:r>
-        <w:rPr>
-          <w:noProof/>
-        </w:rPr>
-        <w:fldChar w:fldCharType="end"/>
-      </w:r>
+      <w:fldSimple w:instr=" SEQ Figure \* ARABIC ">
+        <w:r>
+          <w:rPr>
+            <w:noProof/>
+          </w:rPr>
+          <w:t>14</w:t>
+        </w:r>
+      </w:fldSimple>
       <w:r>
         <w:t xml:space="preserve">. </w:t>
       </w:r>
@@ -6097,27 +5899,14 @@
       <w:r>
         <w:t xml:space="preserve">Figure </w:t>
       </w:r>
-      <w:r>
-        <w:fldChar w:fldCharType="begin"/>
-      </w:r>
-      <w:r>
-        <w:instrText xml:space="preserve"> SEQ Figure \* ARABIC </w:instrText>
-      </w:r>
-      <w:r>
-        <w:fldChar w:fldCharType="separate"/>
-      </w:r>
-      <w:r>
-        <w:rPr>
-          <w:noProof/>
-        </w:rPr>
-        <w:t>15</w:t>
-      </w:r>
-      <w:r>
-        <w:rPr>
-          <w:noProof/>
-        </w:rPr>
-        <w:fldChar w:fldCharType="end"/>
-      </w:r>
+      <w:fldSimple w:instr=" SEQ Figure \* ARABIC ">
+        <w:r>
+          <w:rPr>
+            <w:noProof/>
+          </w:rPr>
+          <w:t>15</w:t>
+        </w:r>
+      </w:fldSimple>
       <w:r>
         <w:t>. Project</w:t>
       </w:r>
@@ -6204,27 +5993,14 @@
       <w:r>
         <w:t xml:space="preserve">Figure </w:t>
       </w:r>
-      <w:r>
-        <w:fldChar w:fldCharType="begin"/>
-      </w:r>
-      <w:r>
-        <w:instrText xml:space="preserve"> SEQ Figure \* ARABIC </w:instrText>
-      </w:r>
-      <w:r>
-        <w:fldChar w:fldCharType="separate"/>
-      </w:r>
-      <w:r>
-        <w:rPr>
-          <w:noProof/>
-        </w:rPr>
-        <w:t>16</w:t>
-      </w:r>
-      <w:r>
-        <w:rPr>
-          <w:noProof/>
-        </w:rPr>
-        <w:fldChar w:fldCharType="end"/>
-      </w:r>
+      <w:fldSimple w:instr=" SEQ Figure \* ARABIC ">
+        <w:r>
+          <w:rPr>
+            <w:noProof/>
+          </w:rPr>
+          <w:t>16</w:t>
+        </w:r>
+      </w:fldSimple>
       <w:r>
         <w:t>. Project</w:t>
       </w:r>
@@ -6311,27 +6087,14 @@
       <w:r>
         <w:t xml:space="preserve">Figure </w:t>
       </w:r>
-      <w:r>
-        <w:fldChar w:fldCharType="begin"/>
-      </w:r>
-      <w:r>
-        <w:instrText xml:space="preserve"> SEQ Figure \* ARABIC </w:instrText>
-      </w:r>
-      <w:r>
-        <w:fldChar w:fldCharType="separate"/>
-      </w:r>
-      <w:r>
-        <w:rPr>
-          <w:noProof/>
-        </w:rPr>
-        <w:t>17</w:t>
-      </w:r>
-      <w:r>
-        <w:rPr>
-          <w:noProof/>
-        </w:rPr>
-        <w:fldChar w:fldCharType="end"/>
-      </w:r>
+      <w:fldSimple w:instr=" SEQ Figure \* ARABIC ">
+        <w:r>
+          <w:rPr>
+            <w:noProof/>
+          </w:rPr>
+          <w:t>17</w:t>
+        </w:r>
+      </w:fldSimple>
       <w:r>
         <w:t xml:space="preserve">. Project 3 label </w:t>
       </w:r>
@@ -6492,10 +6255,7 @@
         <w:t>18</w:t>
       </w:r>
       <w:r>
-        <w:t xml:space="preserve">. </w:t>
-      </w:r>
-      <w:r>
-        <w:t>Issues closed without comments</w:t>
+        <w:t>. Issues closed without comments</w:t>
       </w:r>
     </w:p>
     <w:p>
@@ -8474,27 +8234,14 @@
       <w:r>
         <w:t xml:space="preserve">Table </w:t>
       </w:r>
-      <w:r>
-        <w:fldChar w:fldCharType="begin"/>
-      </w:r>
-      <w:r>
-        <w:instrText xml:space="preserve"> SEQ Table \* ARABIC </w:instrText>
-      </w:r>
-      <w:r>
-        <w:fldChar w:fldCharType="separate"/>
-      </w:r>
-      <w:r>
-        <w:rPr>
-          <w:noProof/>
-        </w:rPr>
-        <w:t>6</w:t>
-      </w:r>
-      <w:r>
-        <w:rPr>
-          <w:noProof/>
-        </w:rPr>
-        <w:fldChar w:fldCharType="end"/>
-      </w:r>
+      <w:fldSimple w:instr=" SEQ Table \* ARABIC ">
+        <w:r>
+          <w:rPr>
+            <w:noProof/>
+          </w:rPr>
+          <w:t>6</w:t>
+        </w:r>
+      </w:fldSimple>
       <w:r>
         <w:t xml:space="preserve"> : Statistics for first 4 weeks</w:t>
       </w:r>
@@ -8596,40 +8343,22 @@
       <w:r>
         <w:t xml:space="preserve">Figure </w:t>
       </w:r>
-      <w:r>
-        <w:fldChar w:fldCharType="begin"/>
-      </w:r>
-      <w:r>
-        <w:instrText xml:space="preserve"> SEQ Figure \* ARABIC </w:instrText>
-      </w:r>
-      <w:r>
-        <w:fldChar w:fldCharType="separate"/>
-      </w:r>
+      <w:fldSimple w:instr=" SEQ Figure \* ARABIC ">
+        <w:r>
+          <w:rPr>
+            <w:noProof/>
+          </w:rPr>
+          <w:t>18</w:t>
+        </w:r>
+      </w:fldSimple>
       <w:r>
         <w:rPr>
           <w:noProof/>
         </w:rPr>
-        <w:t>18</w:t>
-      </w:r>
-      <w:r>
-        <w:rPr>
-          <w:noProof/>
-        </w:rPr>
-        <w:fldChar w:fldCharType="end"/>
-      </w:r>
-      <w:r>
-        <w:rPr>
-          <w:noProof/>
-        </w:rPr>
         <w:t>7</w:t>
       </w:r>
       <w:r>
-        <w:t>.  Graph f</w:t>
-      </w:r>
-      <w:bookmarkStart w:id="0" w:name="_GoBack"/>
-      <w:bookmarkEnd w:id="0"/>
-      <w:r>
-        <w:t>or first 4 weeks commit data</w:t>
+        <w:t>.  Graph for first 4 weeks commit data</w:t>
       </w:r>
     </w:p>
     <w:p>
@@ -10846,7 +10575,7 @@
 </file>
 
 <file path=customXml/itemProps1.xml><?xml version="1.0" encoding="utf-8"?>
-<ds:datastoreItem xmlns:ds="http://schemas.openxmlformats.org/officeDocument/2006/customXml" ds:itemID="{04F78C00-02DE-4F7F-9D3F-2755B0C7B766}">
+<ds:datastoreItem xmlns:ds="http://schemas.openxmlformats.org/officeDocument/2006/customXml" ds:itemID="{FE373B8E-32BA-4792-A066-F7D2E2D4E9D4}">
   <ds:schemaRefs>
     <ds:schemaRef ds:uri="http://schemas.openxmlformats.org/officeDocument/2006/bibliography"/>
   </ds:schemaRefs>

</xml_diff>